<commit_message>
All analyses are run using Makefile now
</commit_message>
<xml_diff>
--- a/exercise_01/Phylogenetics_exercise1_alignment_ML.docx
+++ b/exercise_01/Phylogenetics_exercise1_alignment_ML.docx
@@ -1,10 +1,10 @@
 
 <file path=word/document.xml><?xml version="1.0" encoding="utf-8"?>
-<w:document xmlns:wpc="http://schemas.microsoft.com/office/word/2010/wordprocessingCanvas" xmlns:mo="http://schemas.microsoft.com/office/mac/office/2008/main" xmlns:mc="http://schemas.openxmlformats.org/markup-compatibility/2006" xmlns:mv="urn:schemas-microsoft-com:mac:vml" xmlns:o="urn:schemas-microsoft-com:office:office" xmlns:r="http://schemas.openxmlformats.org/officeDocument/2006/relationships" xmlns:m="http://schemas.openxmlformats.org/officeDocument/2006/math" xmlns:v="urn:schemas-microsoft-com:vml" xmlns:wp14="http://schemas.microsoft.com/office/word/2010/wordprocessingDrawing" xmlns:wp="http://schemas.openxmlformats.org/drawingml/2006/wordprocessingDrawing" xmlns:w10="urn:schemas-microsoft-com:office:word" xmlns:w="http://schemas.openxmlformats.org/wordprocessingml/2006/main" xmlns:w14="http://schemas.microsoft.com/office/word/2010/wordml" xmlns:wpg="http://schemas.microsoft.com/office/word/2010/wordprocessingGroup" xmlns:wpi="http://schemas.microsoft.com/office/word/2010/wordprocessingInk" xmlns:wne="http://schemas.microsoft.com/office/word/2006/wordml" xmlns:wps="http://schemas.microsoft.com/office/word/2010/wordprocessingShape" mc:Ignorable="w14 wp14">
+<w:document xmlns:ve="http://schemas.openxmlformats.org/markup-compatibility/2006" xmlns:o="urn:schemas-microsoft-com:office:office" xmlns:r="http://schemas.openxmlformats.org/officeDocument/2006/relationships" xmlns:m="http://schemas.openxmlformats.org/officeDocument/2006/math" xmlns:v="urn:schemas-microsoft-com:vml" xmlns:wp="http://schemas.openxmlformats.org/drawingml/2006/wordprocessingDrawing" xmlns:w10="urn:schemas-microsoft-com:office:word" xmlns:w="http://schemas.openxmlformats.org/wordprocessingml/2006/main" xmlns:wne="http://schemas.microsoft.com/office/word/2006/wordml">
   <w:body>
     <w:p>
       <w:pPr>
-        <w:spacing w:line="240" w:lineRule="auto"/>
+        <w:spacing w:after="0" w:line="240" w:lineRule="auto"/>
         <w:rPr>
           <w:b/>
         </w:rPr>
@@ -13,6 +13,48 @@
         <w:rPr>
           <w:b/>
         </w:rPr>
+        <w:t xml:space="preserve">Robert Petit </w:t>
+      </w:r>
+    </w:p>
+    <w:p>
+      <w:pPr>
+        <w:spacing w:after="0" w:line="240" w:lineRule="auto"/>
+        <w:rPr>
+          <w:b/>
+        </w:rPr>
+      </w:pPr>
+      <w:r>
+        <w:rPr>
+          <w:b/>
+        </w:rPr>
+        <w:t xml:space="preserve">IBS594 – </w:t>
+      </w:r>
+      <w:proofErr w:type="spellStart"/>
+      <w:r>
+        <w:rPr>
+          <w:b/>
+        </w:rPr>
+        <w:t>Phylogenetics</w:t>
+      </w:r>
+      <w:proofErr w:type="spellEnd"/>
+      <w:r>
+        <w:rPr>
+          <w:b/>
+        </w:rPr>
+        <w:t xml:space="preserve"> Exercise 1</w:t>
+      </w:r>
+    </w:p>
+    <w:p>
+      <w:pPr>
+        <w:spacing w:after="0" w:line="240" w:lineRule="auto"/>
+        <w:rPr>
+          <w:b/>
+        </w:rPr>
+      </w:pPr>
+      <w:r>
+        <w:rPr>
+          <w:b/>
+        </w:rPr>
         <w:t>Alignment and Maximum Likelihood Phylogenetic I</w:t>
       </w:r>
       <w:r>
@@ -27,6 +69,14 @@
         </w:rPr>
         <w:t xml:space="preserve"> </w:t>
       </w:r>
+    </w:p>
+    <w:p>
+      <w:pPr>
+        <w:spacing w:after="0" w:line="240" w:lineRule="auto"/>
+        <w:rPr>
+          <w:b/>
+        </w:rPr>
+      </w:pPr>
     </w:p>
     <w:p>
       <w:pPr>
@@ -34,11 +84,17 @@
         <w:spacing w:after="0"/>
         <w:rPr>
           <w:noProof/>
+          <w:color w:val="808080" w:themeColor="background1" w:themeShade="80"/>
+          <w:sz w:val="18"/>
+          <w:szCs w:val="18"/>
         </w:rPr>
       </w:pPr>
       <w:r>
         <w:rPr>
           <w:noProof/>
+          <w:color w:val="808080" w:themeColor="background1" w:themeShade="80"/>
+          <w:sz w:val="18"/>
+          <w:szCs w:val="18"/>
         </w:rPr>
         <w:t>Data from:</w:t>
       </w:r>
@@ -49,11 +105,17 @@
         <w:spacing w:after="0"/>
         <w:rPr>
           <w:noProof/>
+          <w:color w:val="808080" w:themeColor="background1" w:themeShade="80"/>
+          <w:sz w:val="18"/>
+          <w:szCs w:val="18"/>
         </w:rPr>
       </w:pPr>
       <w:r>
         <w:rPr>
           <w:noProof/>
+          <w:color w:val="808080" w:themeColor="background1" w:themeShade="80"/>
+          <w:sz w:val="18"/>
+          <w:szCs w:val="18"/>
         </w:rPr>
         <w:t>Lutzoni FM. 1997. Phylogeny of Lichen- and Non-Lichen-Forming Omphalinoid Mushrooms and the Utility of Testing for Combinability among Multiple Data Sets. Syst Biol, 46:373-406.</w:t>
       </w:r>
@@ -64,59 +126,203 @@
         <w:spacing w:after="0"/>
         <w:rPr>
           <w:noProof/>
-        </w:rPr>
-      </w:pPr>
-    </w:p>
-    <w:p>
-      <w:pPr>
-        <w:pStyle w:val="NoSpacing"/>
-      </w:pPr>
-      <w:r>
-        <w:t>Before you begin, you may want to download ClustalX:</w:t>
-      </w:r>
-    </w:p>
-    <w:p>
-      <w:pPr>
-        <w:pStyle w:val="NoSpacing"/>
+          <w:color w:val="808080" w:themeColor="background1" w:themeShade="80"/>
+          <w:sz w:val="18"/>
+          <w:szCs w:val="18"/>
+        </w:rPr>
+      </w:pPr>
+    </w:p>
+    <w:p>
+      <w:pPr>
+        <w:pStyle w:val="NoSpacing"/>
+        <w:rPr>
+          <w:color w:val="808080" w:themeColor="background1" w:themeShade="80"/>
+          <w:sz w:val="18"/>
+          <w:szCs w:val="18"/>
+        </w:rPr>
+      </w:pPr>
+      <w:r>
+        <w:rPr>
+          <w:color w:val="808080" w:themeColor="background1" w:themeShade="80"/>
+          <w:sz w:val="18"/>
+          <w:szCs w:val="18"/>
+        </w:rPr>
+        <w:t xml:space="preserve">Before you begin, you may want to download </w:t>
+      </w:r>
+      <w:proofErr w:type="spellStart"/>
+      <w:r>
+        <w:rPr>
+          <w:color w:val="808080" w:themeColor="background1" w:themeShade="80"/>
+          <w:sz w:val="18"/>
+          <w:szCs w:val="18"/>
+        </w:rPr>
+        <w:t>ClustalX</w:t>
+      </w:r>
+      <w:proofErr w:type="spellEnd"/>
+      <w:r>
+        <w:rPr>
+          <w:color w:val="808080" w:themeColor="background1" w:themeShade="80"/>
+          <w:sz w:val="18"/>
+          <w:szCs w:val="18"/>
+        </w:rPr>
+        <w:t>:</w:t>
+      </w:r>
+    </w:p>
+    <w:p>
+      <w:pPr>
+        <w:pStyle w:val="NoSpacing"/>
+        <w:rPr>
+          <w:color w:val="808080" w:themeColor="background1" w:themeShade="80"/>
+          <w:sz w:val="18"/>
+          <w:szCs w:val="18"/>
+        </w:rPr>
+      </w:pPr>
+      <w:hyperlink r:id="rId7" w:history="1">
+        <w:r>
+          <w:rPr>
+            <w:rStyle w:val="Hyperlink"/>
+            <w:color w:val="808080" w:themeColor="background1" w:themeShade="80"/>
+            <w:sz w:val="18"/>
+            <w:szCs w:val="18"/>
+          </w:rPr>
+          <w:t>http://www.clustal.org/clustal2/</w:t>
+        </w:r>
+      </w:hyperlink>
+    </w:p>
+    <w:p>
+      <w:pPr>
+        <w:pStyle w:val="NoSpacing"/>
+        <w:rPr>
+          <w:color w:val="808080" w:themeColor="background1" w:themeShade="80"/>
+          <w:sz w:val="18"/>
+          <w:szCs w:val="18"/>
+        </w:rPr>
+      </w:pPr>
+      <w:r>
+        <w:rPr>
+          <w:color w:val="808080" w:themeColor="background1" w:themeShade="80"/>
+          <w:sz w:val="18"/>
+          <w:szCs w:val="18"/>
+        </w:rPr>
+        <w:t xml:space="preserve">You can use </w:t>
+      </w:r>
+      <w:proofErr w:type="spellStart"/>
+      <w:r>
+        <w:rPr>
+          <w:color w:val="808080" w:themeColor="background1" w:themeShade="80"/>
+          <w:sz w:val="18"/>
+          <w:szCs w:val="18"/>
+        </w:rPr>
+        <w:t>Clustal</w:t>
+      </w:r>
+      <w:proofErr w:type="spellEnd"/>
+      <w:r>
+        <w:rPr>
+          <w:color w:val="808080" w:themeColor="background1" w:themeShade="80"/>
+          <w:sz w:val="18"/>
+          <w:szCs w:val="18"/>
+        </w:rPr>
+        <w:t xml:space="preserve"> omega or </w:t>
+      </w:r>
+      <w:proofErr w:type="spellStart"/>
+      <w:r>
+        <w:rPr>
+          <w:color w:val="808080" w:themeColor="background1" w:themeShade="80"/>
+          <w:sz w:val="18"/>
+          <w:szCs w:val="18"/>
+        </w:rPr>
+        <w:t>Clustal</w:t>
+      </w:r>
+      <w:proofErr w:type="spellEnd"/>
+      <w:r>
+        <w:rPr>
+          <w:color w:val="808080" w:themeColor="background1" w:themeShade="80"/>
+          <w:sz w:val="18"/>
+          <w:szCs w:val="18"/>
+        </w:rPr>
+        <w:t xml:space="preserve"> W </w:t>
+      </w:r>
+      <w:proofErr w:type="spellStart"/>
+      <w:r>
+        <w:rPr>
+          <w:color w:val="808080" w:themeColor="background1" w:themeShade="80"/>
+          <w:sz w:val="18"/>
+          <w:szCs w:val="18"/>
+        </w:rPr>
+        <w:t>webservers</w:t>
+      </w:r>
+      <w:proofErr w:type="spellEnd"/>
+      <w:r>
+        <w:rPr>
+          <w:color w:val="808080" w:themeColor="background1" w:themeShade="80"/>
+          <w:sz w:val="18"/>
+          <w:szCs w:val="18"/>
+        </w:rPr>
+        <w:t xml:space="preserve"> if you prefer. </w:t>
+      </w:r>
+    </w:p>
+    <w:p>
+      <w:pPr>
+        <w:pStyle w:val="NoSpacing"/>
+        <w:rPr>
+          <w:color w:val="808080" w:themeColor="background1" w:themeShade="80"/>
+          <w:sz w:val="18"/>
+          <w:szCs w:val="18"/>
+        </w:rPr>
+      </w:pPr>
+    </w:p>
+    <w:p>
+      <w:pPr>
+        <w:pStyle w:val="NoSpacing"/>
+        <w:rPr>
+          <w:color w:val="808080" w:themeColor="background1" w:themeShade="80"/>
+          <w:sz w:val="18"/>
+          <w:szCs w:val="18"/>
+        </w:rPr>
+      </w:pPr>
+      <w:r>
+        <w:rPr>
+          <w:color w:val="808080" w:themeColor="background1" w:themeShade="80"/>
+          <w:sz w:val="18"/>
+          <w:szCs w:val="18"/>
+        </w:rPr>
+        <w:t xml:space="preserve">You will also need to download </w:t>
+      </w:r>
+      <w:proofErr w:type="spellStart"/>
+      <w:r>
+        <w:rPr>
+          <w:color w:val="808080" w:themeColor="background1" w:themeShade="80"/>
+          <w:sz w:val="18"/>
+          <w:szCs w:val="18"/>
+        </w:rPr>
+        <w:t>FigTree</w:t>
+      </w:r>
+      <w:proofErr w:type="spellEnd"/>
+      <w:r>
+        <w:rPr>
+          <w:color w:val="808080" w:themeColor="background1" w:themeShade="80"/>
+          <w:sz w:val="18"/>
+          <w:szCs w:val="18"/>
+        </w:rPr>
+        <w:t>:</w:t>
+      </w:r>
+    </w:p>
+    <w:p>
+      <w:pPr>
+        <w:pStyle w:val="NoSpacing"/>
+        <w:rPr>
+          <w:color w:val="808080" w:themeColor="background1" w:themeShade="80"/>
+          <w:sz w:val="18"/>
+          <w:szCs w:val="18"/>
+        </w:rPr>
       </w:pPr>
       <w:hyperlink r:id="rId8" w:history="1">
         <w:r>
           <w:rPr>
             <w:rStyle w:val="Hyperlink"/>
-          </w:rPr>
-          <w:t>http://www.clustal.org/clustal2/</w:t>
-        </w:r>
-      </w:hyperlink>
-    </w:p>
-    <w:p>
-      <w:pPr>
-        <w:pStyle w:val="NoSpacing"/>
-      </w:pPr>
-      <w:r>
-        <w:t xml:space="preserve">You can use Clustal omega or Clustal W webservers if you prefer. </w:t>
-      </w:r>
-    </w:p>
-    <w:p>
-      <w:pPr>
-        <w:pStyle w:val="NoSpacing"/>
-      </w:pPr>
-    </w:p>
-    <w:p>
-      <w:pPr>
-        <w:pStyle w:val="NoSpacing"/>
-      </w:pPr>
-      <w:r>
-        <w:t>You will also need to download FigTree:</w:t>
-      </w:r>
-    </w:p>
-    <w:p>
-      <w:pPr>
-        <w:pStyle w:val="NoSpacing"/>
-      </w:pPr>
-      <w:hyperlink r:id="rId9" w:history="1">
-        <w:r>
-          <w:rPr>
-            <w:rStyle w:val="Hyperlink"/>
+            <w:color w:val="808080" w:themeColor="background1" w:themeShade="80"/>
+            <w:sz w:val="18"/>
+            <w:szCs w:val="18"/>
           </w:rPr>
           <w:t>http://tree.bio.ed.ac.uk/software/figtree/</w:t>
         </w:r>
@@ -125,202 +331,672 @@
     <w:p>
       <w:pPr>
         <w:pStyle w:val="NoSpacing"/>
-      </w:pPr>
-    </w:p>
-    <w:p>
-      <w:pPr>
-        <w:pStyle w:val="NoSpacing"/>
-      </w:pPr>
-      <w:r>
+        <w:rPr>
+          <w:color w:val="808080" w:themeColor="background1" w:themeShade="80"/>
+          <w:sz w:val="18"/>
+          <w:szCs w:val="18"/>
+        </w:rPr>
+      </w:pPr>
+    </w:p>
+    <w:p>
+      <w:pPr>
+        <w:pStyle w:val="NoSpacing"/>
+        <w:rPr>
+          <w:color w:val="808080" w:themeColor="background1" w:themeShade="80"/>
+          <w:sz w:val="18"/>
+          <w:szCs w:val="18"/>
+        </w:rPr>
+      </w:pPr>
+      <w:r>
+        <w:rPr>
+          <w:color w:val="808080" w:themeColor="background1" w:themeShade="80"/>
+          <w:sz w:val="18"/>
+          <w:szCs w:val="18"/>
+        </w:rPr>
         <w:t>Y</w:t>
       </w:r>
       <w:r>
+        <w:rPr>
+          <w:color w:val="808080" w:themeColor="background1" w:themeShade="80"/>
+          <w:sz w:val="18"/>
+          <w:szCs w:val="18"/>
+        </w:rPr>
         <w:t>ou</w:t>
       </w:r>
       <w:r>
+        <w:rPr>
+          <w:color w:val="808080" w:themeColor="background1" w:themeShade="80"/>
+          <w:sz w:val="18"/>
+          <w:szCs w:val="18"/>
+        </w:rPr>
         <w:t xml:space="preserve">r goal is to </w:t>
       </w:r>
       <w:r>
+        <w:rPr>
+          <w:color w:val="808080" w:themeColor="background1" w:themeShade="80"/>
+          <w:sz w:val="18"/>
+          <w:szCs w:val="18"/>
+        </w:rPr>
         <w:t xml:space="preserve">generate and use multiple sequence alignments to infer </w:t>
       </w:r>
       <w:r>
+        <w:rPr>
+          <w:color w:val="808080" w:themeColor="background1" w:themeShade="80"/>
+          <w:sz w:val="18"/>
+          <w:szCs w:val="18"/>
+        </w:rPr>
         <w:t>phylogenies</w:t>
       </w:r>
       <w:r>
-        <w:t xml:space="preserve"> of omphalinoid mushrooms</w:t>
-      </w:r>
-      <w:r>
+        <w:rPr>
+          <w:color w:val="808080" w:themeColor="background1" w:themeShade="80"/>
+          <w:sz w:val="18"/>
+          <w:szCs w:val="18"/>
+        </w:rPr>
+        <w:t xml:space="preserve"> of </w:t>
+      </w:r>
+      <w:proofErr w:type="spellStart"/>
+      <w:r>
+        <w:rPr>
+          <w:color w:val="808080" w:themeColor="background1" w:themeShade="80"/>
+          <w:sz w:val="18"/>
+          <w:szCs w:val="18"/>
+        </w:rPr>
+        <w:t>omphalinoid</w:t>
+      </w:r>
+      <w:proofErr w:type="spellEnd"/>
+      <w:r>
+        <w:rPr>
+          <w:color w:val="808080" w:themeColor="background1" w:themeShade="80"/>
+          <w:sz w:val="18"/>
+          <w:szCs w:val="18"/>
+        </w:rPr>
+        <w:t xml:space="preserve"> mushrooms</w:t>
+      </w:r>
+      <w:r>
+        <w:rPr>
+          <w:color w:val="808080" w:themeColor="background1" w:themeShade="80"/>
+          <w:sz w:val="18"/>
+          <w:szCs w:val="18"/>
+        </w:rPr>
         <w:t xml:space="preserve">. </w:t>
       </w:r>
       <w:r>
-        <w:t xml:space="preserve">Start by opening the ClustalX application. This is a friendly user interface for the wildly popular </w:t>
-      </w:r>
-      <w:r>
+        <w:rPr>
+          <w:color w:val="808080" w:themeColor="background1" w:themeShade="80"/>
+          <w:sz w:val="18"/>
+          <w:szCs w:val="18"/>
+        </w:rPr>
+        <w:t xml:space="preserve">Start by opening the </w:t>
+      </w:r>
+      <w:proofErr w:type="spellStart"/>
+      <w:r>
+        <w:rPr>
+          <w:color w:val="808080" w:themeColor="background1" w:themeShade="80"/>
+          <w:sz w:val="18"/>
+          <w:szCs w:val="18"/>
+        </w:rPr>
+        <w:t>ClustalX</w:t>
+      </w:r>
+      <w:proofErr w:type="spellEnd"/>
+      <w:r>
+        <w:rPr>
+          <w:color w:val="808080" w:themeColor="background1" w:themeShade="80"/>
+          <w:sz w:val="18"/>
+          <w:szCs w:val="18"/>
+        </w:rPr>
+        <w:t xml:space="preserve"> application. This is a friendly user interface for the wildly popular </w:t>
+      </w:r>
+      <w:proofErr w:type="spellStart"/>
+      <w:r>
+        <w:rPr>
+          <w:color w:val="808080" w:themeColor="background1" w:themeShade="80"/>
+          <w:sz w:val="18"/>
+          <w:szCs w:val="18"/>
+        </w:rPr>
         <w:t>clustal</w:t>
       </w:r>
-      <w:r>
+      <w:proofErr w:type="spellEnd"/>
+      <w:r>
+        <w:rPr>
+          <w:color w:val="808080" w:themeColor="background1" w:themeShade="80"/>
+          <w:sz w:val="18"/>
+          <w:szCs w:val="18"/>
+        </w:rPr>
         <w:t xml:space="preserve"> algorithm for multiple sequence alignment</w:t>
       </w:r>
       <w:r>
+        <w:rPr>
+          <w:color w:val="808080" w:themeColor="background1" w:themeShade="80"/>
+          <w:sz w:val="18"/>
+          <w:szCs w:val="18"/>
+        </w:rPr>
         <w:t>, which has a command line interface</w:t>
       </w:r>
       <w:r>
+        <w:rPr>
+          <w:color w:val="808080" w:themeColor="background1" w:themeShade="80"/>
+          <w:sz w:val="18"/>
+          <w:szCs w:val="18"/>
+        </w:rPr>
         <w:t>.</w:t>
       </w:r>
     </w:p>
     <w:p>
       <w:pPr>
         <w:pStyle w:val="NoSpacing"/>
-      </w:pPr>
-    </w:p>
-    <w:p>
-      <w:pPr>
-        <w:pStyle w:val="NoSpacing"/>
-      </w:pPr>
-    </w:p>
-    <w:p>
-      <w:pPr>
-        <w:pStyle w:val="NoSpacing"/>
-      </w:pPr>
-      <w:r>
+        <w:rPr>
+          <w:color w:val="808080" w:themeColor="background1" w:themeShade="80"/>
+          <w:sz w:val="16"/>
+          <w:szCs w:val="16"/>
+        </w:rPr>
+      </w:pPr>
+    </w:p>
+    <w:p>
+      <w:pPr>
+        <w:pStyle w:val="NoSpacing"/>
+        <w:rPr>
+          <w:color w:val="808080" w:themeColor="background1" w:themeShade="80"/>
+          <w:sz w:val="18"/>
+          <w:szCs w:val="18"/>
+        </w:rPr>
+      </w:pPr>
+      <w:r>
+        <w:rPr>
+          <w:color w:val="808080" w:themeColor="background1" w:themeShade="80"/>
+          <w:sz w:val="18"/>
+          <w:szCs w:val="18"/>
+        </w:rPr>
+        <w:br/>
+      </w:r>
+      <w:r>
+        <w:rPr>
+          <w:color w:val="808080" w:themeColor="background1" w:themeShade="80"/>
+          <w:sz w:val="18"/>
+          <w:szCs w:val="18"/>
+        </w:rPr>
+        <w:br/>
+      </w:r>
+    </w:p>
+    <w:p>
+      <w:pPr>
+        <w:spacing w:line="240" w:lineRule="auto"/>
+        <w:rPr>
+          <w:color w:val="808080" w:themeColor="background1" w:themeShade="80"/>
+          <w:sz w:val="18"/>
+          <w:szCs w:val="18"/>
+        </w:rPr>
+      </w:pPr>
+      <w:r>
+        <w:rPr>
+          <w:color w:val="808080" w:themeColor="background1" w:themeShade="80"/>
+          <w:sz w:val="18"/>
+          <w:szCs w:val="18"/>
+        </w:rPr>
         <w:t xml:space="preserve">1. </w:t>
       </w:r>
       <w:r>
-        <w:t xml:space="preserve">Load the sequences in the </w:t>
-      </w:r>
-      <w:r>
-        <w:t>lutzoni1997.fasta</w:t>
-      </w:r>
-      <w:r>
-        <w:t xml:space="preserve"> file. </w:t>
-      </w:r>
-      <w:r>
+        <w:rPr>
+          <w:color w:val="808080" w:themeColor="background1" w:themeShade="80"/>
+          <w:sz w:val="18"/>
+          <w:szCs w:val="18"/>
+        </w:rPr>
+        <w:t xml:space="preserve">Load the sequences in the lutzoni1997.fasta file. </w:t>
+      </w:r>
+      <w:r>
+        <w:rPr>
+          <w:color w:val="808080" w:themeColor="background1" w:themeShade="80"/>
+          <w:sz w:val="18"/>
+          <w:szCs w:val="18"/>
+        </w:rPr>
         <w:t xml:space="preserve">These are sequences of the internal transcribed spacer 2 </w:t>
       </w:r>
       <w:r>
+        <w:rPr>
+          <w:color w:val="808080" w:themeColor="background1" w:themeShade="80"/>
+          <w:sz w:val="18"/>
+          <w:szCs w:val="18"/>
+        </w:rPr>
         <w:t xml:space="preserve">(ITS2) </w:t>
       </w:r>
       <w:r>
+        <w:rPr>
+          <w:color w:val="808080" w:themeColor="background1" w:themeShade="80"/>
+          <w:sz w:val="18"/>
+          <w:szCs w:val="18"/>
+        </w:rPr>
         <w:t>of the ribosomal RNA of mushrooms. It is located between the 5.8S and the 28S ribosomal RNAs. The</w:t>
       </w:r>
       <w:r>
+        <w:rPr>
+          <w:color w:val="808080" w:themeColor="background1" w:themeShade="80"/>
+          <w:sz w:val="18"/>
+          <w:szCs w:val="18"/>
+        </w:rPr>
         <w:t xml:space="preserve"> spacers are spliced before </w:t>
       </w:r>
       <w:r>
+        <w:rPr>
+          <w:color w:val="808080" w:themeColor="background1" w:themeShade="80"/>
+          <w:sz w:val="18"/>
+          <w:szCs w:val="18"/>
+        </w:rPr>
         <w:t xml:space="preserve">the ribosomal RNAs fold to make up the ribosome in eukaryotic cells. </w:t>
       </w:r>
       <w:r>
+        <w:rPr>
+          <w:color w:val="808080" w:themeColor="background1" w:themeShade="80"/>
+          <w:sz w:val="18"/>
+          <w:szCs w:val="18"/>
+        </w:rPr>
         <w:t>What do the</w:t>
       </w:r>
       <w:r>
+        <w:rPr>
+          <w:color w:val="808080" w:themeColor="background1" w:themeShade="80"/>
+          <w:sz w:val="18"/>
+          <w:szCs w:val="18"/>
+        </w:rPr>
         <w:t xml:space="preserve"> </w:t>
       </w:r>
       <w:r>
+        <w:rPr>
+          <w:color w:val="808080" w:themeColor="background1" w:themeShade="80"/>
+          <w:sz w:val="18"/>
+          <w:szCs w:val="18"/>
+        </w:rPr>
         <w:t>lengths of the different ITS</w:t>
       </w:r>
       <w:r>
+        <w:rPr>
+          <w:color w:val="808080" w:themeColor="background1" w:themeShade="80"/>
+          <w:sz w:val="18"/>
+          <w:szCs w:val="18"/>
+        </w:rPr>
         <w:t>2 sequences in this data set</w:t>
       </w:r>
       <w:r>
+        <w:rPr>
+          <w:color w:val="808080" w:themeColor="background1" w:themeShade="80"/>
+          <w:sz w:val="18"/>
+          <w:szCs w:val="18"/>
+        </w:rPr>
         <w:t xml:space="preserve"> indicate regarding the </w:t>
       </w:r>
       <w:r>
+        <w:rPr>
+          <w:color w:val="808080" w:themeColor="background1" w:themeShade="80"/>
+          <w:sz w:val="18"/>
+          <w:szCs w:val="18"/>
+        </w:rPr>
         <w:t>homology of different nucleotides</w:t>
       </w:r>
       <w:r>
+        <w:rPr>
+          <w:color w:val="808080" w:themeColor="background1" w:themeShade="80"/>
+          <w:sz w:val="18"/>
+          <w:szCs w:val="18"/>
+        </w:rPr>
         <w:t>?</w:t>
       </w:r>
     </w:p>
     <w:p>
       <w:pPr>
         <w:pStyle w:val="NoSpacing"/>
-      </w:pPr>
-    </w:p>
-    <w:p>
-      <w:pPr>
-        <w:pStyle w:val="NoSpacing"/>
-      </w:pPr>
-    </w:p>
-    <w:p>
-      <w:pPr>
-        <w:pStyle w:val="NoSpacing"/>
-      </w:pPr>
-    </w:p>
-    <w:p>
-      <w:pPr>
-        <w:pStyle w:val="NoSpacing"/>
-      </w:pPr>
-    </w:p>
-    <w:p>
-      <w:pPr>
-        <w:pStyle w:val="NoSpacing"/>
-      </w:pPr>
-    </w:p>
-    <w:p>
-      <w:pPr>
-        <w:pStyle w:val="NoSpacing"/>
-      </w:pPr>
-    </w:p>
-    <w:p>
-      <w:pPr>
-        <w:pStyle w:val="NoSpacing"/>
-      </w:pPr>
-    </w:p>
-    <w:p>
-      <w:pPr>
-        <w:pStyle w:val="NoSpacing"/>
-      </w:pPr>
-    </w:p>
-    <w:p>
-      <w:pPr>
-        <w:pStyle w:val="NoSpacing"/>
-      </w:pPr>
-      <w:r>
+        <w:rPr>
+          <w:u w:val="single"/>
+        </w:rPr>
+      </w:pPr>
+      <w:r>
+        <w:rPr>
+          <w:u w:val="single"/>
+        </w:rPr>
+        <w:t>Length Distribution</w:t>
+      </w:r>
+    </w:p>
+    <w:p>
+      <w:pPr>
+        <w:pStyle w:val="NoSpacing"/>
+      </w:pPr>
+      <w:proofErr w:type="gramStart"/>
+      <w:r>
+        <w:t>length</w:t>
+      </w:r>
+      <w:proofErr w:type="gramEnd"/>
+      <w:r>
+        <w:tab/>
+        <w:t>count</w:t>
+      </w:r>
+    </w:p>
+    <w:p>
+      <w:pPr>
+        <w:pStyle w:val="NoSpacing"/>
+      </w:pPr>
+      <w:r>
+        <w:t>63</w:t>
+      </w:r>
+      <w:r>
+        <w:tab/>
+        <w:t>3</w:t>
+      </w:r>
+    </w:p>
+    <w:p>
+      <w:pPr>
+        <w:pStyle w:val="NoSpacing"/>
+      </w:pPr>
+      <w:r>
+        <w:t>64</w:t>
+      </w:r>
+      <w:r>
+        <w:tab/>
+        <w:t>1</w:t>
+      </w:r>
+    </w:p>
+    <w:p>
+      <w:pPr>
+        <w:pStyle w:val="NoSpacing"/>
+      </w:pPr>
+      <w:r>
+        <w:t>65</w:t>
+      </w:r>
+      <w:r>
+        <w:tab/>
+        <w:t>1</w:t>
+      </w:r>
+    </w:p>
+    <w:p>
+      <w:pPr>
+        <w:pStyle w:val="NoSpacing"/>
+      </w:pPr>
+      <w:r>
+        <w:t>66</w:t>
+      </w:r>
+      <w:r>
+        <w:tab/>
+        <w:t>1</w:t>
+      </w:r>
+    </w:p>
+    <w:p>
+      <w:pPr>
+        <w:pStyle w:val="NoSpacing"/>
+      </w:pPr>
+      <w:r>
+        <w:t>68</w:t>
+      </w:r>
+      <w:r>
+        <w:tab/>
+        <w:t>1</w:t>
+      </w:r>
+    </w:p>
+    <w:p>
+      <w:pPr>
+        <w:pStyle w:val="NoSpacing"/>
+      </w:pPr>
+      <w:r>
+        <w:t>69</w:t>
+      </w:r>
+      <w:r>
+        <w:tab/>
+        <w:t>2</w:t>
+      </w:r>
+    </w:p>
+    <w:p>
+      <w:pPr>
+        <w:pStyle w:val="NoSpacing"/>
+      </w:pPr>
+      <w:r>
+        <w:t>70</w:t>
+      </w:r>
+      <w:r>
+        <w:tab/>
+        <w:t>2</w:t>
+      </w:r>
+    </w:p>
+    <w:p>
+      <w:pPr>
+        <w:pStyle w:val="NoSpacing"/>
+      </w:pPr>
+      <w:r>
+        <w:t>71</w:t>
+      </w:r>
+      <w:r>
+        <w:tab/>
+        <w:t>6</w:t>
+      </w:r>
+    </w:p>
+    <w:p>
+      <w:pPr>
+        <w:pStyle w:val="NoSpacing"/>
+      </w:pPr>
+      <w:r>
+        <w:t>72</w:t>
+      </w:r>
+      <w:r>
+        <w:tab/>
+        <w:t>11</w:t>
+      </w:r>
+    </w:p>
+    <w:p>
+      <w:pPr>
+        <w:pStyle w:val="NoSpacing"/>
+      </w:pPr>
+      <w:r>
+        <w:t>73</w:t>
+      </w:r>
+      <w:r>
+        <w:tab/>
+        <w:t>1</w:t>
+      </w:r>
+    </w:p>
+    <w:p>
+      <w:pPr>
+        <w:pStyle w:val="NoSpacing"/>
+      </w:pPr>
+      <w:r>
+        <w:t>74</w:t>
+      </w:r>
+      <w:r>
+        <w:tab/>
+        <w:t>1</w:t>
+      </w:r>
+    </w:p>
+    <w:p>
+      <w:pPr>
+        <w:pStyle w:val="NoSpacing"/>
+      </w:pPr>
+    </w:p>
+    <w:p>
+      <w:pPr>
+        <w:pStyle w:val="NoSpacing"/>
+        <w:ind w:firstLine="720"/>
+      </w:pPr>
+      <w:r>
+        <w:t xml:space="preserve">At first glance, the distribution indicates a large portion </w:t>
+      </w:r>
+      <w:r>
+        <w:t xml:space="preserve">of our sequences (length=72) </w:t>
+      </w:r>
+      <w:r>
+        <w:t xml:space="preserve">are probably </w:t>
+      </w:r>
+      <w:r>
+        <w:t xml:space="preserve">fairly </w:t>
+      </w:r>
+      <w:r>
+        <w:t xml:space="preserve">homologous to one another.  But as the sequence lengths become more different (63 </w:t>
+      </w:r>
+      <w:proofErr w:type="spellStart"/>
+      <w:r>
+        <w:t>vs</w:t>
+      </w:r>
+      <w:proofErr w:type="spellEnd"/>
+      <w:r>
+        <w:t xml:space="preserve"> 72) we can expect these </w:t>
+      </w:r>
+      <w:r>
+        <w:t>to have an older common ancestor</w:t>
+      </w:r>
+      <w:r>
+        <w:t xml:space="preserve"> and thus be less homologous in nucleotide identity</w:t>
+      </w:r>
+      <w:r>
+        <w:t>.</w:t>
+      </w:r>
+      <w:r>
+        <w:t xml:space="preserve"> </w:t>
+      </w:r>
+    </w:p>
+    <w:p>
+      <w:pPr>
+        <w:pStyle w:val="NoSpacing"/>
+      </w:pPr>
+    </w:p>
+    <w:p>
+      <w:pPr>
+        <w:spacing w:line="240" w:lineRule="auto"/>
+      </w:pPr>
+      <w:r>
+        <w:br w:type="page"/>
+      </w:r>
+    </w:p>
+    <w:p>
+      <w:pPr>
+        <w:pStyle w:val="NoSpacing"/>
+        <w:rPr>
+          <w:color w:val="808080" w:themeColor="background1" w:themeShade="80"/>
+          <w:sz w:val="16"/>
+          <w:szCs w:val="16"/>
+        </w:rPr>
+      </w:pPr>
+      <w:r>
+        <w:rPr>
+          <w:color w:val="808080" w:themeColor="background1" w:themeShade="80"/>
+          <w:sz w:val="16"/>
+          <w:szCs w:val="16"/>
+        </w:rPr>
+        <w:lastRenderedPageBreak/>
         <w:t xml:space="preserve">2. </w:t>
       </w:r>
       <w:r>
+        <w:rPr>
+          <w:color w:val="808080" w:themeColor="background1" w:themeShade="80"/>
+          <w:sz w:val="16"/>
+          <w:szCs w:val="16"/>
+        </w:rPr>
         <w:t xml:space="preserve">Go to the Alignment header, </w:t>
       </w:r>
       <w:r>
+        <w:rPr>
+          <w:color w:val="808080" w:themeColor="background1" w:themeShade="80"/>
+          <w:sz w:val="16"/>
+          <w:szCs w:val="16"/>
+        </w:rPr>
         <w:t xml:space="preserve">and click on “Set all parameters to default”. Under the same header click on </w:t>
       </w:r>
       <w:r>
+        <w:rPr>
+          <w:color w:val="808080" w:themeColor="background1" w:themeShade="80"/>
+          <w:sz w:val="16"/>
+          <w:szCs w:val="16"/>
+        </w:rPr>
         <w:t xml:space="preserve">alignment parameters, and click on “Reset all gaps before alignments”. </w:t>
       </w:r>
       <w:r>
+        <w:rPr>
+          <w:color w:val="808080" w:themeColor="background1" w:themeShade="80"/>
+          <w:sz w:val="16"/>
+          <w:szCs w:val="16"/>
+        </w:rPr>
         <w:t xml:space="preserve">Now, open </w:t>
       </w:r>
       <w:r>
+        <w:rPr>
+          <w:color w:val="808080" w:themeColor="background1" w:themeShade="80"/>
+          <w:sz w:val="16"/>
+          <w:szCs w:val="16"/>
+        </w:rPr>
         <w:t>“Multiple alignment parameters”</w:t>
       </w:r>
       <w:r>
+        <w:rPr>
+          <w:color w:val="808080" w:themeColor="background1" w:themeShade="80"/>
+          <w:sz w:val="16"/>
+          <w:szCs w:val="16"/>
+        </w:rPr>
         <w:t xml:space="preserve"> in this last header</w:t>
       </w:r>
       <w:r>
+        <w:rPr>
+          <w:color w:val="808080" w:themeColor="background1" w:themeShade="80"/>
+          <w:sz w:val="16"/>
+          <w:szCs w:val="16"/>
+        </w:rPr>
         <w:t xml:space="preserve">. Focus on the gap opening and gap extension penalties. These are expressed as costs from 0-100. Using the default parameters </w:t>
       </w:r>
       <w:r>
+        <w:rPr>
+          <w:color w:val="808080" w:themeColor="background1" w:themeShade="80"/>
+          <w:sz w:val="16"/>
+          <w:szCs w:val="16"/>
+        </w:rPr>
         <w:t>f</w:t>
       </w:r>
       <w:r>
+        <w:rPr>
+          <w:color w:val="808080" w:themeColor="background1" w:themeShade="80"/>
+          <w:sz w:val="16"/>
+          <w:szCs w:val="16"/>
+        </w:rPr>
         <w:t xml:space="preserve">or these penalties, </w:t>
       </w:r>
       <w:r>
+        <w:rPr>
+          <w:color w:val="808080" w:themeColor="background1" w:themeShade="80"/>
+          <w:sz w:val="16"/>
+          <w:szCs w:val="16"/>
+        </w:rPr>
         <w:t xml:space="preserve">click on Alignment, Do complete alignment. </w:t>
       </w:r>
       <w:r>
+        <w:rPr>
+          <w:color w:val="808080" w:themeColor="background1" w:themeShade="80"/>
+          <w:sz w:val="16"/>
+          <w:szCs w:val="16"/>
+        </w:rPr>
         <w:t xml:space="preserve">What is the length of the alignment? </w:t>
       </w:r>
       <w:r>
+        <w:rPr>
+          <w:color w:val="808080" w:themeColor="background1" w:themeShade="80"/>
+          <w:sz w:val="16"/>
+          <w:szCs w:val="16"/>
+        </w:rPr>
         <w:t>What do the asterisks indicate? How are those sites relevant to the alignment?</w:t>
       </w:r>
       <w:r>
+        <w:rPr>
+          <w:color w:val="808080" w:themeColor="background1" w:themeShade="80"/>
+          <w:sz w:val="16"/>
+          <w:szCs w:val="16"/>
+        </w:rPr>
         <w:t xml:space="preserve"> Use the File header to save your alignment in </w:t>
       </w:r>
-      <w:r>
+      <w:proofErr w:type="spellStart"/>
+      <w:r>
+        <w:rPr>
+          <w:color w:val="808080" w:themeColor="background1" w:themeShade="80"/>
+          <w:sz w:val="16"/>
+          <w:szCs w:val="16"/>
+        </w:rPr>
         <w:t>fasta</w:t>
       </w:r>
-      <w:r>
+      <w:proofErr w:type="spellEnd"/>
+      <w:r>
+        <w:rPr>
+          <w:color w:val="808080" w:themeColor="background1" w:themeShade="80"/>
+          <w:sz w:val="16"/>
+          <w:szCs w:val="16"/>
+        </w:rPr>
         <w:t xml:space="preserve"> format.</w:t>
       </w:r>
     </w:p>
@@ -333,74 +1009,157 @@
       <w:pPr>
         <w:pStyle w:val="NoSpacing"/>
       </w:pPr>
-    </w:p>
-    <w:p>
-      <w:pPr>
-        <w:pStyle w:val="NoSpacing"/>
-      </w:pPr>
-    </w:p>
-    <w:p>
-      <w:pPr>
-        <w:pStyle w:val="NoSpacing"/>
-      </w:pPr>
-    </w:p>
-    <w:p>
-      <w:pPr>
-        <w:pStyle w:val="NoSpacing"/>
-      </w:pPr>
-    </w:p>
-    <w:p>
-      <w:pPr>
-        <w:pStyle w:val="NoSpacing"/>
-      </w:pPr>
-    </w:p>
-    <w:p>
-      <w:pPr>
-        <w:pStyle w:val="NoSpacing"/>
-      </w:pPr>
-    </w:p>
-    <w:p>
-      <w:pPr>
-        <w:pStyle w:val="NoSpacing"/>
-      </w:pPr>
-    </w:p>
-    <w:p>
-      <w:pPr>
-        <w:pStyle w:val="NoSpacing"/>
-      </w:pPr>
-    </w:p>
-    <w:p>
-      <w:pPr>
-        <w:pStyle w:val="NoSpacing"/>
-      </w:pPr>
-    </w:p>
-    <w:p>
-      <w:pPr>
-        <w:pStyle w:val="NoSpacing"/>
-      </w:pPr>
-      <w:r>
-        <w:lastRenderedPageBreak/>
+      <w:r>
+        <w:t xml:space="preserve">Using the default settings of </w:t>
+      </w:r>
+      <w:proofErr w:type="spellStart"/>
+      <w:r>
+        <w:t>clustalw</w:t>
+      </w:r>
+      <w:proofErr w:type="spellEnd"/>
+      <w:r>
+        <w:t xml:space="preserve">, there was an alignment length of 79 </w:t>
+      </w:r>
+      <w:proofErr w:type="spellStart"/>
+      <w:r>
+        <w:t>bp</w:t>
+      </w:r>
+      <w:proofErr w:type="spellEnd"/>
+      <w:r>
+        <w:t xml:space="preserve">.  I personally used the command line clustalw2, and the output alignments did not contain asterisks.  It did on the other hand contain dashes which are symbolic of gaps in the alignment.  In these regions we can expect </w:t>
+      </w:r>
+      <w:r>
+        <w:t xml:space="preserve">mutations, for example </w:t>
+      </w:r>
+      <w:proofErr w:type="spellStart"/>
+      <w:r>
+        <w:t>InDels</w:t>
+      </w:r>
+      <w:proofErr w:type="spellEnd"/>
+      <w:r>
+        <w:t>,</w:t>
+      </w:r>
+      <w:r>
+        <w:t xml:space="preserve"> to have occurred in the hist</w:t>
+      </w:r>
+      <w:r>
+        <w:t>ory of the Omphalinoid mushrooms</w:t>
+      </w:r>
+      <w:r>
+        <w:t>.</w:t>
+      </w:r>
+    </w:p>
+    <w:p>
+      <w:pPr>
+        <w:pStyle w:val="NoSpacing"/>
+      </w:pPr>
+    </w:p>
+    <w:p>
+      <w:pPr>
+        <w:pStyle w:val="NoSpacing"/>
+      </w:pPr>
+    </w:p>
+    <w:p>
+      <w:pPr>
+        <w:pStyle w:val="NoSpacing"/>
+      </w:pPr>
+    </w:p>
+    <w:p>
+      <w:pPr>
+        <w:pStyle w:val="NoSpacing"/>
+      </w:pPr>
+    </w:p>
+    <w:p>
+      <w:pPr>
+        <w:pStyle w:val="NoSpacing"/>
+      </w:pPr>
+    </w:p>
+    <w:p>
+      <w:pPr>
+        <w:pStyle w:val="NoSpacing"/>
+      </w:pPr>
+    </w:p>
+    <w:p>
+      <w:pPr>
+        <w:pStyle w:val="NoSpacing"/>
+      </w:pPr>
+    </w:p>
+    <w:p>
+      <w:pPr>
+        <w:spacing w:line="240" w:lineRule="auto"/>
+      </w:pPr>
+      <w:r>
+        <w:rPr>
+          <w:color w:val="808080" w:themeColor="background1" w:themeShade="80"/>
+          <w:sz w:val="18"/>
+          <w:szCs w:val="18"/>
+        </w:rPr>
         <w:t xml:space="preserve">3. </w:t>
       </w:r>
       <w:r>
+        <w:rPr>
+          <w:color w:val="808080" w:themeColor="background1" w:themeShade="80"/>
+          <w:sz w:val="18"/>
+          <w:szCs w:val="18"/>
+        </w:rPr>
         <w:t xml:space="preserve">Sensitivity analysis of gap penalties. </w:t>
       </w:r>
       <w:r>
+        <w:rPr>
+          <w:color w:val="808080" w:themeColor="background1" w:themeShade="80"/>
+          <w:sz w:val="18"/>
+          <w:szCs w:val="18"/>
+        </w:rPr>
         <w:t xml:space="preserve">Change the global gap opening and extension penalties first to 5 and 1, and then to 50 and 15. Save the resulting alignments in </w:t>
       </w:r>
-      <w:r>
-        <w:t>fasta format</w:t>
-      </w:r>
-      <w:r>
+      <w:proofErr w:type="spellStart"/>
+      <w:r>
+        <w:rPr>
+          <w:color w:val="808080" w:themeColor="background1" w:themeShade="80"/>
+          <w:sz w:val="18"/>
+          <w:szCs w:val="18"/>
+        </w:rPr>
+        <w:t>fasta</w:t>
+      </w:r>
+      <w:proofErr w:type="spellEnd"/>
+      <w:r>
+        <w:rPr>
+          <w:color w:val="808080" w:themeColor="background1" w:themeShade="80"/>
+          <w:sz w:val="18"/>
+          <w:szCs w:val="18"/>
+        </w:rPr>
+        <w:t xml:space="preserve"> format</w:t>
+      </w:r>
+      <w:r>
+        <w:rPr>
+          <w:color w:val="808080" w:themeColor="background1" w:themeShade="80"/>
+          <w:sz w:val="18"/>
+          <w:szCs w:val="18"/>
+        </w:rPr>
         <w:t xml:space="preserve">. </w:t>
       </w:r>
       <w:r>
+        <w:rPr>
+          <w:color w:val="808080" w:themeColor="background1" w:themeShade="80"/>
+          <w:sz w:val="18"/>
+          <w:szCs w:val="18"/>
+        </w:rPr>
         <w:t>What is the relationship between alignment length and gap opening penalty?</w:t>
       </w:r>
       <w:r>
+        <w:rPr>
+          <w:color w:val="808080" w:themeColor="background1" w:themeShade="80"/>
+          <w:sz w:val="18"/>
+          <w:szCs w:val="18"/>
+        </w:rPr>
         <w:t xml:space="preserve"> </w:t>
       </w:r>
       <w:r>
+        <w:rPr>
+          <w:color w:val="808080" w:themeColor="background1" w:themeShade="80"/>
+          <w:sz w:val="18"/>
+          <w:szCs w:val="18"/>
+        </w:rPr>
         <w:t>Which one of the 3 alignments is “right”? Explain.</w:t>
       </w:r>
     </w:p>
@@ -408,152 +1167,130 @@
       <w:pPr>
         <w:spacing w:line="240" w:lineRule="auto"/>
       </w:pPr>
+      <w:r>
+        <w:t>Due to how alignment scores are calculated, t</w:t>
+      </w:r>
+      <w:r>
+        <w:t>he greater the gap opening and extension penalty the smaller we should expect the alignment length</w:t>
+      </w:r>
+      <w:r>
+        <w:t xml:space="preserve"> to be. </w:t>
+      </w:r>
+      <w:r>
+        <w:t>With a high enough penalty, opening and extending becomes too costly and is opted against by the alignment algorithm.</w:t>
+      </w:r>
     </w:p>
     <w:p>
       <w:pPr>
         <w:spacing w:line="240" w:lineRule="auto"/>
       </w:pPr>
+      <w:r>
+        <w:t>I personally</w:t>
+      </w:r>
+      <w:r>
+        <w:t xml:space="preserve"> am </w:t>
+      </w:r>
+      <w:r>
+        <w:t xml:space="preserve">terrible at eyeballing alignments and determining which the right one is.  </w:t>
+      </w:r>
+      <w:r>
+        <w:t xml:space="preserve">I believe there should be a systematic protocol for choosing an alignment over another. </w:t>
+      </w:r>
+      <w:r>
+        <w:t xml:space="preserve">But viewing the alignments as a tree makes it much easier.  </w:t>
+      </w:r>
     </w:p>
     <w:p>
       <w:pPr>
         <w:spacing w:line="240" w:lineRule="auto"/>
       </w:pPr>
+      <w:r>
+        <w:t xml:space="preserve">After looking at the trees and the alignments for an hour or so, I personally would chose the alignment based on the default settings (gap open 15, gap extension 6.66).  It is worth noting that all three alignments are plagued by </w:t>
+      </w:r>
+      <w:r>
+        <w:t>multiple</w:t>
+      </w:r>
+      <w:r>
+        <w:t xml:space="preserve"> </w:t>
+      </w:r>
+      <w:proofErr w:type="spellStart"/>
+      <w:r>
+        <w:t>polytomies</w:t>
+      </w:r>
+      <w:proofErr w:type="spellEnd"/>
+      <w:r>
+        <w:t>.  So at the end of the day, better resolution is likely required to disentangle the evolutionary history of the Omphalinoid mushrooms.</w:t>
+      </w:r>
     </w:p>
     <w:p>
       <w:pPr>
         <w:spacing w:line="240" w:lineRule="auto"/>
-      </w:pPr>
-      <w:r>
+        <w:rPr>
+          <w:color w:val="808080" w:themeColor="background1" w:themeShade="80"/>
+          <w:sz w:val="18"/>
+          <w:szCs w:val="18"/>
+        </w:rPr>
+      </w:pPr>
+    </w:p>
+    <w:p>
+      <w:pPr>
+        <w:spacing w:line="240" w:lineRule="auto"/>
+        <w:rPr>
+          <w:color w:val="808080" w:themeColor="background1" w:themeShade="80"/>
+          <w:sz w:val="18"/>
+          <w:szCs w:val="18"/>
+        </w:rPr>
+      </w:pPr>
+    </w:p>
+    <w:p>
+      <w:pPr>
+        <w:spacing w:line="240" w:lineRule="auto"/>
+        <w:rPr>
+          <w:color w:val="808080" w:themeColor="background1" w:themeShade="80"/>
+          <w:sz w:val="18"/>
+          <w:szCs w:val="18"/>
+        </w:rPr>
+      </w:pPr>
+    </w:p>
+    <w:p>
+      <w:pPr>
+        <w:spacing w:line="240" w:lineRule="auto"/>
+        <w:rPr>
+          <w:color w:val="808080" w:themeColor="background1" w:themeShade="80"/>
+          <w:sz w:val="18"/>
+          <w:szCs w:val="18"/>
+        </w:rPr>
+      </w:pPr>
+    </w:p>
+    <w:p>
+      <w:pPr>
+        <w:spacing w:line="240" w:lineRule="auto"/>
+      </w:pPr>
+      <w:r>
+        <w:rPr>
+          <w:color w:val="808080" w:themeColor="background1" w:themeShade="80"/>
+          <w:sz w:val="18"/>
+          <w:szCs w:val="18"/>
+        </w:rPr>
         <w:t xml:space="preserve">4. </w:t>
       </w:r>
       <w:r>
+        <w:rPr>
+          <w:color w:val="808080" w:themeColor="background1" w:themeShade="80"/>
+          <w:sz w:val="18"/>
+          <w:szCs w:val="18"/>
+        </w:rPr>
         <w:t xml:space="preserve">Inferring ML phylogenies. </w:t>
       </w:r>
-      <w:r>
-        <w:t xml:space="preserve">Use this web page: </w:t>
-      </w:r>
-      <w:hyperlink r:id="rId10" w:history="1">
-        <w:r>
-          <w:rPr>
-            <w:rStyle w:val="Hyperlink"/>
-          </w:rPr>
-          <w:t>http://www.hiv.lanl.gov/content/sequ</w:t>
-        </w:r>
-        <w:r>
-          <w:rPr>
-            <w:rStyle w:val="Hyperlink"/>
-          </w:rPr>
-          <w:t>e</w:t>
-        </w:r>
-        <w:r>
-          <w:rPr>
-            <w:rStyle w:val="Hyperlink"/>
-          </w:rPr>
-          <w:t>nce/FORMAT_CONVERSION/form.html</w:t>
-        </w:r>
-      </w:hyperlink>
-      <w:r>
-        <w:t xml:space="preserve"> to convert your fasta alignments to relaxed phylip format</w:t>
-      </w:r>
-      <w:r>
-        <w:t>.</w:t>
-      </w:r>
-      <w:r>
-        <w:t xml:space="preserve"> </w:t>
-      </w:r>
-      <w:r>
-        <w:t>Use a text editor to copy-paste your fasta alignments onto the input box</w:t>
-      </w:r>
-      <w:r>
-        <w:t xml:space="preserve">. </w:t>
-      </w:r>
-      <w:r>
-        <w:t xml:space="preserve">You may only convert 1 alignment at a time. If it gives you an error message, try reloading the page before submitting your fasta data again. </w:t>
-      </w:r>
-      <w:r>
-        <w:t xml:space="preserve">Open the phylip file in a text editor before proceeding. The first line should list the number of taxa and the number of characters. If it has any random text in it, delete that text. </w:t>
-      </w:r>
-    </w:p>
-    <w:p>
-      <w:pPr>
-        <w:spacing w:line="240" w:lineRule="auto"/>
-      </w:pPr>
-      <w:r>
-        <w:t>When you have your relaxed phylip format data</w:t>
-      </w:r>
-      <w:r>
-        <w:t xml:space="preserve">, go to this </w:t>
-      </w:r>
-      <w:r>
-        <w:t xml:space="preserve">page: </w:t>
-      </w:r>
-      <w:hyperlink r:id="rId11" w:history="1">
-        <w:r>
-          <w:rPr>
-            <w:rStyle w:val="Hyperlink"/>
-          </w:rPr>
-          <w:t>http://www.atgc-montpellier.fr/phyml/</w:t>
-        </w:r>
-      </w:hyperlink>
-      <w:r>
-        <w:t xml:space="preserve"> to infer your ML phylogenies. </w:t>
-      </w:r>
-    </w:p>
-    <w:p>
-      <w:pPr>
-        <w:spacing w:line="240" w:lineRule="auto"/>
-      </w:pPr>
-      <w:r>
-        <w:t>Before you run the analysis, look at the different parameters that you can set. If you are unsure of the meaning of one, try to determine what it means and what the choice are before moving on. You can go ahead and use the default settings for now</w:t>
-      </w:r>
-    </w:p>
-    <w:p>
-      <w:pPr>
-        <w:spacing w:line="240" w:lineRule="auto"/>
-      </w:pPr>
-      <w:r>
-        <w:t xml:space="preserve">Results are sent via email. If you choose your Emory email address, you may need to log into the spam filtering system to get the results. </w:t>
-      </w:r>
-    </w:p>
-    <w:p>
-      <w:pPr>
-        <w:spacing w:line="240" w:lineRule="auto"/>
-      </w:pPr>
-      <w:r>
-        <w:t>Each phyml run produces 3 output file</w:t>
-      </w:r>
-      <w:r>
-        <w:t>s</w:t>
-      </w:r>
-      <w:r>
-        <w:t xml:space="preserve">. Use the stats file and previous observations to complete the following </w:t>
-      </w:r>
-      <w:r>
-        <w:t>table. The ML tree le</w:t>
-      </w:r>
-      <w:r>
-        <w:t>ngth is given under “Tree size”</w:t>
-      </w:r>
-      <w:r>
-        <w:t>.</w:t>
-      </w:r>
-      <w:r>
-        <w:t xml:space="preserve"> </w:t>
-      </w:r>
-    </w:p>
-    <w:p>
-      <w:pPr>
-        <w:pStyle w:val="NoSpacing"/>
-      </w:pPr>
     </w:p>
     <w:tbl>
       <w:tblPr>
         <w:tblStyle w:val="TableGrid"/>
         <w:tblW w:w="0" w:type="auto"/>
-        <w:tblLook w:val="04A0" w:firstRow="1" w:lastRow="0" w:firstColumn="1" w:lastColumn="0" w:noHBand="0" w:noVBand="1"/>
+        <w:tblLook w:val="04A0"/>
       </w:tblPr>
       <w:tblGrid>
-        <w:gridCol w:w="1915"/>
+        <w:gridCol w:w="2048"/>
         <w:gridCol w:w="1915"/>
         <w:gridCol w:w="1915"/>
         <w:gridCol w:w="1915"/>
@@ -567,8 +1304,19 @@
             <w:pPr>
               <w:pStyle w:val="NoSpacing"/>
             </w:pPr>
+            <w:proofErr w:type="spellStart"/>
             <w:r>
-              <w:t>Gap:extension penalty</w:t>
+              <w:t>Gap:</w:t>
+            </w:r>
+            <w:r>
+              <w:t>open</w:t>
+            </w:r>
+            <w:proofErr w:type="spellEnd"/>
+            <w:r>
+              <w:t>/</w:t>
+            </w:r>
+            <w:r>
+              <w:t>extension penalty</w:t>
             </w:r>
           </w:p>
         </w:tc>
@@ -621,6 +1369,12 @@
             <w:pPr>
               <w:pStyle w:val="NoSpacing"/>
             </w:pPr>
+            <w:r>
+              <w:t>Default</w:t>
+            </w:r>
+            <w:r>
+              <w:t xml:space="preserve"> (15/6.66)</w:t>
+            </w:r>
           </w:p>
         </w:tc>
         <w:tc>
@@ -630,7 +1384,11 @@
           <w:p>
             <w:pPr>
               <w:pStyle w:val="NoSpacing"/>
+              <w:jc w:val="center"/>
             </w:pPr>
+            <w:r>
+              <w:t>79</w:t>
+            </w:r>
           </w:p>
         </w:tc>
         <w:tc>
@@ -640,7 +1398,11 @@
           <w:p>
             <w:pPr>
               <w:pStyle w:val="NoSpacing"/>
+              <w:jc w:val="center"/>
             </w:pPr>
+            <w:r>
+              <w:t>199</w:t>
+            </w:r>
           </w:p>
         </w:tc>
         <w:tc>
@@ -650,7 +1412,11 @@
           <w:p>
             <w:pPr>
               <w:pStyle w:val="NoSpacing"/>
+              <w:jc w:val="center"/>
             </w:pPr>
+            <w:r>
+              <w:t>4.24881</w:t>
+            </w:r>
           </w:p>
         </w:tc>
       </w:tr>
@@ -663,6 +1429,12 @@
             <w:pPr>
               <w:pStyle w:val="NoSpacing"/>
             </w:pPr>
+            <w:r>
+              <w:t>5/</w:t>
+            </w:r>
+            <w:r>
+              <w:t>1</w:t>
+            </w:r>
           </w:p>
         </w:tc>
         <w:tc>
@@ -672,7 +1444,11 @@
           <w:p>
             <w:pPr>
               <w:pStyle w:val="NoSpacing"/>
+              <w:jc w:val="center"/>
             </w:pPr>
+            <w:r>
+              <w:t>84</w:t>
+            </w:r>
           </w:p>
         </w:tc>
         <w:tc>
@@ -682,7 +1458,11 @@
           <w:p>
             <w:pPr>
               <w:pStyle w:val="NoSpacing"/>
+              <w:jc w:val="center"/>
             </w:pPr>
+            <w:r>
+              <w:t>165</w:t>
+            </w:r>
           </w:p>
         </w:tc>
         <w:tc>
@@ -692,7 +1472,11 @@
           <w:p>
             <w:pPr>
               <w:pStyle w:val="NoSpacing"/>
+              <w:jc w:val="center"/>
             </w:pPr>
+            <w:r>
+              <w:t>2.98361</w:t>
+            </w:r>
           </w:p>
         </w:tc>
       </w:tr>
@@ -705,6 +1489,12 @@
             <w:pPr>
               <w:pStyle w:val="NoSpacing"/>
             </w:pPr>
+            <w:r>
+              <w:t>5</w:t>
+            </w:r>
+            <w:r>
+              <w:t>0/15</w:t>
+            </w:r>
           </w:p>
         </w:tc>
         <w:tc>
@@ -714,7 +1504,11 @@
           <w:p>
             <w:pPr>
               <w:pStyle w:val="NoSpacing"/>
+              <w:jc w:val="center"/>
             </w:pPr>
+            <w:r>
+              <w:t>75</w:t>
+            </w:r>
           </w:p>
         </w:tc>
         <w:tc>
@@ -724,7 +1518,11 @@
           <w:p>
             <w:pPr>
               <w:pStyle w:val="NoSpacing"/>
+              <w:jc w:val="center"/>
             </w:pPr>
+            <w:r>
+              <w:t>334</w:t>
+            </w:r>
           </w:p>
         </w:tc>
         <w:tc>
@@ -734,7 +1532,11 @@
           <w:p>
             <w:pPr>
               <w:pStyle w:val="NoSpacing"/>
+              <w:jc w:val="center"/>
             </w:pPr>
+            <w:r>
+              <w:t>7.30270</w:t>
+            </w:r>
           </w:p>
         </w:tc>
       </w:tr>
@@ -746,81 +1548,366 @@
     </w:p>
     <w:p>
       <w:pPr>
-        <w:pStyle w:val="NoSpacing"/>
-      </w:pPr>
-      <w:r>
-        <w:t xml:space="preserve">Use the Figtree application to </w:t>
-      </w:r>
-      <w:r>
-        <w:t xml:space="preserve">open the tree files and </w:t>
-      </w:r>
-      <w:r>
-        <w:t xml:space="preserve">visualize each of the resulting phylogenies. You may have to change the file extension from .txt to .tree to do this. To facilitate visual comparison among trees, root the trees at the branch that unites the two </w:t>
-      </w:r>
-      <w:r>
-        <w:rPr>
-          <w:i/>
-        </w:rPr>
-        <w:t>Multiclavula</w:t>
-      </w:r>
-      <w:r>
-        <w:t xml:space="preserve"> outgroups</w:t>
-      </w:r>
-    </w:p>
-    <w:p>
-      <w:pPr>
-        <w:pStyle w:val="NoSpacing"/>
-      </w:pPr>
-    </w:p>
-    <w:p>
-      <w:pPr>
-        <w:pStyle w:val="NoSpacing"/>
-      </w:pPr>
-      <w:r>
+        <w:spacing w:line="240" w:lineRule="auto"/>
+      </w:pPr>
+      <w:r>
+        <w:br w:type="page"/>
+      </w:r>
+    </w:p>
+    <w:p>
+      <w:pPr>
+        <w:spacing w:line="240" w:lineRule="auto"/>
+      </w:pPr>
+      <w:r>
+        <w:lastRenderedPageBreak/>
+        <w:t>Default Settings (Gap Open 15, Extension 6.66</w:t>
+      </w:r>
+      <w:r>
+        <w:t xml:space="preserve">, </w:t>
+      </w:r>
+      <w:proofErr w:type="spellStart"/>
+      <w:r>
+        <w:t>Polytomy</w:t>
+      </w:r>
+      <w:proofErr w:type="spellEnd"/>
+      <w:r>
+        <w:t xml:space="preserve"> occurs twice</w:t>
+      </w:r>
+      <w:r>
+        <w:t>)</w:t>
+      </w:r>
+    </w:p>
+    <w:p>
+      <w:pPr>
+        <w:spacing w:line="240" w:lineRule="auto"/>
+      </w:pPr>
+      <w:r>
+        <w:rPr>
+          <w:noProof/>
+        </w:rPr>
+        <w:drawing>
+          <wp:inline distT="0" distB="0" distL="0" distR="0">
+            <wp:extent cx="5943600" cy="7280910"/>
+            <wp:effectExtent l="19050" t="0" r="0" b="0"/>
+            <wp:docPr id="6" name="Picture 5" descr="clustal_default.phylip_phyml_tree.txt.jpg"/>
+            <wp:cNvGraphicFramePr>
+              <a:graphicFrameLocks xmlns:a="http://schemas.openxmlformats.org/drawingml/2006/main" noChangeAspect="1"/>
+            </wp:cNvGraphicFramePr>
+            <a:graphic xmlns:a="http://schemas.openxmlformats.org/drawingml/2006/main">
+              <a:graphicData uri="http://schemas.openxmlformats.org/drawingml/2006/picture">
+                <pic:pic xmlns:pic="http://schemas.openxmlformats.org/drawingml/2006/picture">
+                  <pic:nvPicPr>
+                    <pic:cNvPr id="0" name="clustal_default.phylip_phyml_tree.txt.jpg"/>
+                    <pic:cNvPicPr/>
+                  </pic:nvPicPr>
+                  <pic:blipFill>
+                    <a:blip r:embed="rId9"/>
+                    <a:stretch>
+                      <a:fillRect/>
+                    </a:stretch>
+                  </pic:blipFill>
+                  <pic:spPr>
+                    <a:xfrm>
+                      <a:off x="0" y="0"/>
+                      <a:ext cx="5943600" cy="7280910"/>
+                    </a:xfrm>
+                    <a:prstGeom prst="rect">
+                      <a:avLst/>
+                    </a:prstGeom>
+                  </pic:spPr>
+                </pic:pic>
+              </a:graphicData>
+            </a:graphic>
+          </wp:inline>
+        </w:drawing>
+      </w:r>
+    </w:p>
+    <w:p>
+      <w:pPr>
+        <w:spacing w:line="240" w:lineRule="auto"/>
+      </w:pPr>
+      <w:r>
+        <w:br w:type="page"/>
+      </w:r>
+    </w:p>
+    <w:p>
+      <w:pPr>
+        <w:spacing w:line="240" w:lineRule="auto"/>
+      </w:pPr>
+      <w:r>
+        <w:lastRenderedPageBreak/>
+        <w:t>Gap Open 5, Extension 1</w:t>
+      </w:r>
+      <w:r>
+        <w:t xml:space="preserve"> (</w:t>
+      </w:r>
+      <w:proofErr w:type="spellStart"/>
+      <w:r>
+        <w:t>P</w:t>
+      </w:r>
+      <w:r>
+        <w:t>olytomy</w:t>
+      </w:r>
+      <w:proofErr w:type="spellEnd"/>
+      <w:r>
+        <w:t xml:space="preserve"> occurs 7 times)</w:t>
+      </w:r>
+    </w:p>
+    <w:p>
+      <w:pPr>
+        <w:spacing w:line="240" w:lineRule="auto"/>
+      </w:pPr>
+      <w:r>
+        <w:rPr>
+          <w:noProof/>
+        </w:rPr>
+        <w:drawing>
+          <wp:inline distT="0" distB="0" distL="0" distR="0">
+            <wp:extent cx="5943600" cy="7280910"/>
+            <wp:effectExtent l="19050" t="0" r="0" b="0"/>
+            <wp:docPr id="4" name="Picture 3" descr="clustal_gap5-1.phylip_phyml_tree.txt.jpg"/>
+            <wp:cNvGraphicFramePr>
+              <a:graphicFrameLocks xmlns:a="http://schemas.openxmlformats.org/drawingml/2006/main" noChangeAspect="1"/>
+            </wp:cNvGraphicFramePr>
+            <a:graphic xmlns:a="http://schemas.openxmlformats.org/drawingml/2006/main">
+              <a:graphicData uri="http://schemas.openxmlformats.org/drawingml/2006/picture">
+                <pic:pic xmlns:pic="http://schemas.openxmlformats.org/drawingml/2006/picture">
+                  <pic:nvPicPr>
+                    <pic:cNvPr id="0" name="clustal_gap5-1.phylip_phyml_tree.txt.jpg"/>
+                    <pic:cNvPicPr/>
+                  </pic:nvPicPr>
+                  <pic:blipFill>
+                    <a:blip r:embed="rId10"/>
+                    <a:stretch>
+                      <a:fillRect/>
+                    </a:stretch>
+                  </pic:blipFill>
+                  <pic:spPr>
+                    <a:xfrm>
+                      <a:off x="0" y="0"/>
+                      <a:ext cx="5943600" cy="7280910"/>
+                    </a:xfrm>
+                    <a:prstGeom prst="rect">
+                      <a:avLst/>
+                    </a:prstGeom>
+                  </pic:spPr>
+                </pic:pic>
+              </a:graphicData>
+            </a:graphic>
+          </wp:inline>
+        </w:drawing>
+      </w:r>
+    </w:p>
+    <w:p>
+      <w:pPr>
+        <w:spacing w:line="240" w:lineRule="auto"/>
+      </w:pPr>
+      <w:r>
+        <w:br/>
+      </w:r>
+    </w:p>
+    <w:p>
+      <w:pPr>
+        <w:spacing w:line="240" w:lineRule="auto"/>
+      </w:pPr>
+      <w:r>
+        <w:lastRenderedPageBreak/>
+        <w:t>Gap Open 50, Extension 15</w:t>
+      </w:r>
+      <w:r>
+        <w:t xml:space="preserve"> (</w:t>
+      </w:r>
+      <w:proofErr w:type="spellStart"/>
+      <w:r>
+        <w:t>Polytomy</w:t>
+      </w:r>
+      <w:proofErr w:type="spellEnd"/>
+      <w:r>
+        <w:t xml:space="preserve"> occurs twice)</w:t>
+      </w:r>
+    </w:p>
+    <w:p>
+      <w:pPr>
+        <w:spacing w:line="240" w:lineRule="auto"/>
+      </w:pPr>
+      <w:r>
+        <w:rPr>
+          <w:noProof/>
+        </w:rPr>
+        <w:drawing>
+          <wp:inline distT="0" distB="0" distL="0" distR="0">
+            <wp:extent cx="5943600" cy="7280910"/>
+            <wp:effectExtent l="19050" t="0" r="0" b="0"/>
+            <wp:docPr id="5" name="Picture 4" descr="clustal_gap50-15.phylip_phyml_tree.txt.jpg"/>
+            <wp:cNvGraphicFramePr>
+              <a:graphicFrameLocks xmlns:a="http://schemas.openxmlformats.org/drawingml/2006/main" noChangeAspect="1"/>
+            </wp:cNvGraphicFramePr>
+            <a:graphic xmlns:a="http://schemas.openxmlformats.org/drawingml/2006/main">
+              <a:graphicData uri="http://schemas.openxmlformats.org/drawingml/2006/picture">
+                <pic:pic xmlns:pic="http://schemas.openxmlformats.org/drawingml/2006/picture">
+                  <pic:nvPicPr>
+                    <pic:cNvPr id="0" name="clustal_gap50-15.phylip_phyml_tree.txt.jpg"/>
+                    <pic:cNvPicPr/>
+                  </pic:nvPicPr>
+                  <pic:blipFill>
+                    <a:blip r:embed="rId11"/>
+                    <a:stretch>
+                      <a:fillRect/>
+                    </a:stretch>
+                  </pic:blipFill>
+                  <pic:spPr>
+                    <a:xfrm>
+                      <a:off x="0" y="0"/>
+                      <a:ext cx="5943600" cy="7280910"/>
+                    </a:xfrm>
+                    <a:prstGeom prst="rect">
+                      <a:avLst/>
+                    </a:prstGeom>
+                  </pic:spPr>
+                </pic:pic>
+              </a:graphicData>
+            </a:graphic>
+          </wp:inline>
+        </w:drawing>
+      </w:r>
+      <w:r>
+        <w:br w:type="page"/>
+      </w:r>
+    </w:p>
+    <w:p>
+      <w:pPr>
+        <w:spacing w:line="240" w:lineRule="auto"/>
+      </w:pPr>
+    </w:p>
+    <w:p>
+      <w:pPr>
+        <w:pStyle w:val="NoSpacing"/>
+        <w:rPr>
+          <w:color w:val="808080" w:themeColor="background1" w:themeShade="80"/>
+          <w:sz w:val="18"/>
+          <w:szCs w:val="18"/>
+        </w:rPr>
+      </w:pPr>
+      <w:r>
+        <w:rPr>
+          <w:color w:val="808080" w:themeColor="background1" w:themeShade="80"/>
+          <w:sz w:val="18"/>
+          <w:szCs w:val="18"/>
+        </w:rPr>
         <w:t xml:space="preserve">5. </w:t>
       </w:r>
       <w:r>
+        <w:rPr>
+          <w:color w:val="808080" w:themeColor="background1" w:themeShade="80"/>
+          <w:sz w:val="18"/>
+          <w:szCs w:val="18"/>
+        </w:rPr>
         <w:t>Why do phylogenie</w:t>
       </w:r>
       <w:r>
+        <w:rPr>
+          <w:color w:val="808080" w:themeColor="background1" w:themeShade="80"/>
+          <w:sz w:val="18"/>
+          <w:szCs w:val="18"/>
+        </w:rPr>
         <w:t>s resulting f</w:t>
       </w:r>
       <w:r>
+        <w:rPr>
+          <w:color w:val="808080" w:themeColor="background1" w:themeShade="80"/>
+          <w:sz w:val="18"/>
+          <w:szCs w:val="18"/>
+        </w:rPr>
         <w:t>r</w:t>
       </w:r>
       <w:r>
+        <w:rPr>
+          <w:color w:val="808080" w:themeColor="background1" w:themeShade="80"/>
+          <w:sz w:val="18"/>
+          <w:szCs w:val="18"/>
+        </w:rPr>
         <w:t>o</w:t>
       </w:r>
       <w:r>
+        <w:rPr>
+          <w:color w:val="808080" w:themeColor="background1" w:themeShade="80"/>
+          <w:sz w:val="18"/>
+          <w:szCs w:val="18"/>
+        </w:rPr>
         <w:t xml:space="preserve">m alignments </w:t>
       </w:r>
       <w:r>
+        <w:rPr>
+          <w:color w:val="808080" w:themeColor="background1" w:themeShade="80"/>
+          <w:sz w:val="18"/>
+          <w:szCs w:val="18"/>
+        </w:rPr>
         <w:t xml:space="preserve">using different gap opening and extension penalties differ? </w:t>
       </w:r>
       <w:r>
+        <w:rPr>
+          <w:color w:val="808080" w:themeColor="background1" w:themeShade="80"/>
+          <w:sz w:val="18"/>
+          <w:szCs w:val="18"/>
+        </w:rPr>
         <w:t xml:space="preserve">How does inferred change in the phylogeny relate to </w:t>
       </w:r>
       <w:r>
+        <w:rPr>
+          <w:color w:val="808080" w:themeColor="background1" w:themeShade="80"/>
+          <w:sz w:val="18"/>
+          <w:szCs w:val="18"/>
+        </w:rPr>
         <w:t>the penalties</w:t>
       </w:r>
       <w:bookmarkStart w:id="0" w:name="_GoBack"/>
       <w:bookmarkEnd w:id="0"/>
       <w:r>
+        <w:rPr>
+          <w:color w:val="808080" w:themeColor="background1" w:themeShade="80"/>
+          <w:sz w:val="18"/>
+          <w:szCs w:val="18"/>
+        </w:rPr>
         <w:t>?</w:t>
       </w:r>
       <w:r>
+        <w:rPr>
+          <w:color w:val="808080" w:themeColor="background1" w:themeShade="80"/>
+          <w:sz w:val="18"/>
+          <w:szCs w:val="18"/>
+        </w:rPr>
         <w:t xml:space="preserve"> </w:t>
       </w:r>
       <w:r>
+        <w:rPr>
+          <w:color w:val="808080" w:themeColor="background1" w:themeShade="80"/>
+          <w:sz w:val="18"/>
+          <w:szCs w:val="18"/>
+        </w:rPr>
         <w:t xml:space="preserve">Explain. </w:t>
       </w:r>
       <w:r>
+        <w:rPr>
+          <w:color w:val="808080" w:themeColor="background1" w:themeShade="80"/>
+          <w:sz w:val="18"/>
+          <w:szCs w:val="18"/>
+        </w:rPr>
         <w:t xml:space="preserve">What </w:t>
       </w:r>
       <w:r>
+        <w:rPr>
+          <w:color w:val="808080" w:themeColor="background1" w:themeShade="80"/>
+          <w:sz w:val="18"/>
+          <w:szCs w:val="18"/>
+        </w:rPr>
         <w:t xml:space="preserve">would you recommend if a colleague asked you what to do given the different results from different parameters? </w:t>
       </w:r>
       <w:r>
+        <w:rPr>
+          <w:color w:val="808080" w:themeColor="background1" w:themeShade="80"/>
+          <w:sz w:val="18"/>
+          <w:szCs w:val="18"/>
+        </w:rPr>
         <w:t>Assume collecting data from another gene is not an option.</w:t>
       </w:r>
     </w:p>
@@ -829,9 +1916,128 @@
         <w:spacing w:line="240" w:lineRule="auto"/>
       </w:pPr>
     </w:p>
+    <w:p>
+      <w:pPr>
+        <w:spacing w:line="240" w:lineRule="auto"/>
+        <w:ind w:firstLine="720"/>
+      </w:pPr>
+      <w:r>
+        <w:t xml:space="preserve">I somewhat alluded to this earlier, but the alignments differ because of how the gap penalties affect the alignment score. When aligning bases </w:t>
+      </w:r>
+      <w:r>
+        <w:t>in two or more sequences</w:t>
+      </w:r>
+      <w:r>
+        <w:t xml:space="preserve"> the alignment algorithm </w:t>
+      </w:r>
+      <w:r>
+        <w:t>finds the alignment that produces the best score.  When we give a high gap open penalty, more often the algorithm will choose to mismatch versus opening a gap in order to achieve the best alignment score.  The opposite is true as well, when given a low gap open penalty the algorithm will choose to open more gaps because it will like produce the best alignment score.</w:t>
+      </w:r>
+    </w:p>
+    <w:p>
+      <w:pPr>
+        <w:spacing w:line="240" w:lineRule="auto"/>
+        <w:ind w:firstLine="720"/>
+      </w:pPr>
+      <w:r>
+        <w:t xml:space="preserve">When we look at the three trees, </w:t>
+      </w:r>
+      <w:r>
+        <w:t xml:space="preserve">the amount of </w:t>
+      </w:r>
+      <w:proofErr w:type="spellStart"/>
+      <w:r>
+        <w:t>polytomies</w:t>
+      </w:r>
+      <w:proofErr w:type="spellEnd"/>
+      <w:r>
+        <w:t xml:space="preserve"> is a clear example of how the gap penalties affect tree layouts.  When we relaxed the gap penalty (5/1) there are a total of 7 </w:t>
+      </w:r>
+      <w:proofErr w:type="spellStart"/>
+      <w:r>
+        <w:t>polytomies</w:t>
+      </w:r>
+      <w:proofErr w:type="spellEnd"/>
+      <w:r>
+        <w:t xml:space="preserve"> within the tree.  I don’t know the exact number, but with 7 </w:t>
+      </w:r>
+      <w:proofErr w:type="spellStart"/>
+      <w:r>
+        <w:t>polytomies</w:t>
+      </w:r>
+      <w:proofErr w:type="spellEnd"/>
+      <w:r>
+        <w:t xml:space="preserve"> there are numerous possible resolutions.  Now as we make our penalties more stringent (default settings) there are only two </w:t>
+      </w:r>
+      <w:proofErr w:type="spellStart"/>
+      <w:r>
+        <w:t>polytomies</w:t>
+      </w:r>
+      <w:proofErr w:type="spellEnd"/>
+      <w:r>
+        <w:t xml:space="preserve"> in the tree, so it’s a better result.  Then even more stringent (50/15) there are only two </w:t>
+      </w:r>
+      <w:proofErr w:type="spellStart"/>
+      <w:r>
+        <w:t>polytomies</w:t>
+      </w:r>
+      <w:proofErr w:type="spellEnd"/>
+      <w:r>
+        <w:t xml:space="preserve"> as well.  The topology is slightly different between the </w:t>
+      </w:r>
+      <w:r>
+        <w:t>two (default &amp; 50/15), so they do tell two different stories.</w:t>
+      </w:r>
+    </w:p>
+    <w:p>
+      <w:pPr>
+        <w:spacing w:line="240" w:lineRule="auto"/>
+        <w:ind w:firstLine="720"/>
+      </w:pPr>
+      <w:r>
+        <w:t>My recommendation to a colleague, given the current results don’t produce a single ‘right’ answer, I would suggest trying a few other methods for creating trees.  Maybe even try multiple programs for maximum-likelihood (</w:t>
+      </w:r>
+      <w:proofErr w:type="spellStart"/>
+      <w:r>
+        <w:t>RAxML</w:t>
+      </w:r>
+      <w:proofErr w:type="spellEnd"/>
+      <w:r>
+        <w:t xml:space="preserve"> comes to mind) because it is well known that they produce different results (for better or worse!).  With the small data set it might even be worth trying a Bayesian approach such as BEAST or </w:t>
+      </w:r>
+      <w:proofErr w:type="spellStart"/>
+      <w:r>
+        <w:t>MrBayes</w:t>
+      </w:r>
+      <w:proofErr w:type="spellEnd"/>
+      <w:r>
+        <w:t>. With these multiple approaches, I believe you can either find an optimal tree or be confident when you say you’ve exhausted all possibilities and just aren’t going to be able to produce a ‘right’ result given the limited data.</w:t>
+      </w:r>
+    </w:p>
+    <w:p>
+      <w:pPr>
+        <w:spacing w:line="240" w:lineRule="auto"/>
+      </w:pPr>
+    </w:p>
+    <w:p>
+      <w:pPr>
+        <w:spacing w:line="240" w:lineRule="auto"/>
+      </w:pPr>
+      <w:r>
+        <w:t xml:space="preserve">You can reproduce my results with the following Git repository: </w:t>
+      </w:r>
+      <w:hyperlink r:id="rId12" w:history="1">
+        <w:r>
+          <w:rPr>
+            <w:rStyle w:val="Hyperlink"/>
+          </w:rPr>
+          <w:t>https://github.com/rpetit3/ibs594-phylogenetics</w:t>
+        </w:r>
+      </w:hyperlink>
+    </w:p>
     <w:sectPr>
-      <w:footerReference w:type="even" r:id="rId12"/>
-      <w:footerReference w:type="default" r:id="rId13"/>
+      <w:footerReference w:type="even" r:id="rId13"/>
+      <w:footerReference w:type="default" r:id="rId14"/>
       <w:pgSz w:w="12240" w:h="15840"/>
       <w:pgMar w:top="1440" w:right="1440" w:bottom="1440" w:left="1440" w:header="708" w:footer="708" w:gutter="0"/>
       <w:cols w:space="708"/>
@@ -841,7 +2047,7 @@
 </file>
 
 <file path=word/endnotes.xml><?xml version="1.0" encoding="utf-8"?>
-<w:endnotes xmlns:wpc="http://schemas.microsoft.com/office/word/2010/wordprocessingCanvas" xmlns:mo="http://schemas.microsoft.com/office/mac/office/2008/main" xmlns:mc="http://schemas.openxmlformats.org/markup-compatibility/2006" xmlns:mv="urn:schemas-microsoft-com:mac:vml" xmlns:o="urn:schemas-microsoft-com:office:office" xmlns:r="http://schemas.openxmlformats.org/officeDocument/2006/relationships" xmlns:m="http://schemas.openxmlformats.org/officeDocument/2006/math" xmlns:v="urn:schemas-microsoft-com:vml" xmlns:wp14="http://schemas.microsoft.com/office/word/2010/wordprocessingDrawing" xmlns:wp="http://schemas.openxmlformats.org/drawingml/2006/wordprocessingDrawing" xmlns:w10="urn:schemas-microsoft-com:office:word" xmlns:w="http://schemas.openxmlformats.org/wordprocessingml/2006/main" xmlns:w14="http://schemas.microsoft.com/office/word/2010/wordml" xmlns:wpg="http://schemas.microsoft.com/office/word/2010/wordprocessingGroup" xmlns:wpi="http://schemas.microsoft.com/office/word/2010/wordprocessingInk" xmlns:wne="http://schemas.microsoft.com/office/word/2006/wordml" xmlns:wps="http://schemas.microsoft.com/office/word/2010/wordprocessingShape" mc:Ignorable="w14 wp14">
+<w:endnotes xmlns:ve="http://schemas.openxmlformats.org/markup-compatibility/2006" xmlns:o="urn:schemas-microsoft-com:office:office" xmlns:r="http://schemas.openxmlformats.org/officeDocument/2006/relationships" xmlns:m="http://schemas.openxmlformats.org/officeDocument/2006/math" xmlns:v="urn:schemas-microsoft-com:vml" xmlns:wp="http://schemas.openxmlformats.org/drawingml/2006/wordprocessingDrawing" xmlns:w10="urn:schemas-microsoft-com:office:word" xmlns:w="http://schemas.openxmlformats.org/wordprocessingml/2006/main" xmlns:wne="http://schemas.microsoft.com/office/word/2006/wordml">
   <w:endnote w:type="separator" w:id="-1">
     <w:p>
       <w:pPr>
@@ -866,7 +2072,7 @@
 </file>
 
 <file path=word/footer1.xml><?xml version="1.0" encoding="utf-8"?>
-<w:ftr xmlns:wpc="http://schemas.microsoft.com/office/word/2010/wordprocessingCanvas" xmlns:mo="http://schemas.microsoft.com/office/mac/office/2008/main" xmlns:mc="http://schemas.openxmlformats.org/markup-compatibility/2006" xmlns:mv="urn:schemas-microsoft-com:mac:vml" xmlns:o="urn:schemas-microsoft-com:office:office" xmlns:r="http://schemas.openxmlformats.org/officeDocument/2006/relationships" xmlns:m="http://schemas.openxmlformats.org/officeDocument/2006/math" xmlns:v="urn:schemas-microsoft-com:vml" xmlns:wp14="http://schemas.microsoft.com/office/word/2010/wordprocessingDrawing" xmlns:wp="http://schemas.openxmlformats.org/drawingml/2006/wordprocessingDrawing" xmlns:w10="urn:schemas-microsoft-com:office:word" xmlns:w="http://schemas.openxmlformats.org/wordprocessingml/2006/main" xmlns:w14="http://schemas.microsoft.com/office/word/2010/wordml" xmlns:wpg="http://schemas.microsoft.com/office/word/2010/wordprocessingGroup" xmlns:wpi="http://schemas.microsoft.com/office/word/2010/wordprocessingInk" xmlns:wne="http://schemas.microsoft.com/office/word/2006/wordml" xmlns:wps="http://schemas.microsoft.com/office/word/2010/wordprocessingShape" mc:Ignorable="w14 wp14">
+<w:ftr xmlns:ve="http://schemas.openxmlformats.org/markup-compatibility/2006" xmlns:o="urn:schemas-microsoft-com:office:office" xmlns:r="http://schemas.openxmlformats.org/officeDocument/2006/relationships" xmlns:m="http://schemas.openxmlformats.org/officeDocument/2006/math" xmlns:v="urn:schemas-microsoft-com:vml" xmlns:wp="http://schemas.openxmlformats.org/drawingml/2006/wordprocessingDrawing" xmlns:w10="urn:schemas-microsoft-com:office:word" xmlns:w="http://schemas.openxmlformats.org/wordprocessingml/2006/main" xmlns:wne="http://schemas.microsoft.com/office/word/2006/wordml">
   <w:p>
     <w:pPr>
       <w:pStyle w:val="Footer"/>
@@ -904,7 +2110,7 @@
 </file>
 
 <file path=word/footer2.xml><?xml version="1.0" encoding="utf-8"?>
-<w:ftr xmlns:wpc="http://schemas.microsoft.com/office/word/2010/wordprocessingCanvas" xmlns:mo="http://schemas.microsoft.com/office/mac/office/2008/main" xmlns:mc="http://schemas.openxmlformats.org/markup-compatibility/2006" xmlns:mv="urn:schemas-microsoft-com:mac:vml" xmlns:o="urn:schemas-microsoft-com:office:office" xmlns:r="http://schemas.openxmlformats.org/officeDocument/2006/relationships" xmlns:m="http://schemas.openxmlformats.org/officeDocument/2006/math" xmlns:v="urn:schemas-microsoft-com:vml" xmlns:wp14="http://schemas.microsoft.com/office/word/2010/wordprocessingDrawing" xmlns:wp="http://schemas.openxmlformats.org/drawingml/2006/wordprocessingDrawing" xmlns:w10="urn:schemas-microsoft-com:office:word" xmlns:w="http://schemas.openxmlformats.org/wordprocessingml/2006/main" xmlns:w14="http://schemas.microsoft.com/office/word/2010/wordml" xmlns:wpg="http://schemas.microsoft.com/office/word/2010/wordprocessingGroup" xmlns:wpi="http://schemas.microsoft.com/office/word/2010/wordprocessingInk" xmlns:wne="http://schemas.microsoft.com/office/word/2006/wordml" xmlns:wps="http://schemas.microsoft.com/office/word/2010/wordprocessingShape" mc:Ignorable="w14 wp14">
+<w:ftr xmlns:ve="http://schemas.openxmlformats.org/markup-compatibility/2006" xmlns:o="urn:schemas-microsoft-com:office:office" xmlns:r="http://schemas.openxmlformats.org/officeDocument/2006/relationships" xmlns:m="http://schemas.openxmlformats.org/officeDocument/2006/math" xmlns:v="urn:schemas-microsoft-com:vml" xmlns:wp="http://schemas.openxmlformats.org/drawingml/2006/wordprocessingDrawing" xmlns:w10="urn:schemas-microsoft-com:office:word" xmlns:w="http://schemas.openxmlformats.org/wordprocessingml/2006/main" xmlns:wne="http://schemas.microsoft.com/office/word/2006/wordml">
   <w:p>
     <w:pPr>
       <w:pStyle w:val="Footer"/>
@@ -936,7 +2142,7 @@
         <w:rStyle w:val="PageNumber"/>
         <w:noProof/>
       </w:rPr>
-      <w:t>1</w:t>
+      <w:t>6</w:t>
     </w:r>
     <w:r>
       <w:rPr>
@@ -955,7 +2161,7 @@
 </file>
 
 <file path=word/footnotes.xml><?xml version="1.0" encoding="utf-8"?>
-<w:footnotes xmlns:wpc="http://schemas.microsoft.com/office/word/2010/wordprocessingCanvas" xmlns:mo="http://schemas.microsoft.com/office/mac/office/2008/main" xmlns:mc="http://schemas.openxmlformats.org/markup-compatibility/2006" xmlns:mv="urn:schemas-microsoft-com:mac:vml" xmlns:o="urn:schemas-microsoft-com:office:office" xmlns:r="http://schemas.openxmlformats.org/officeDocument/2006/relationships" xmlns:m="http://schemas.openxmlformats.org/officeDocument/2006/math" xmlns:v="urn:schemas-microsoft-com:vml" xmlns:wp14="http://schemas.microsoft.com/office/word/2010/wordprocessingDrawing" xmlns:wp="http://schemas.openxmlformats.org/drawingml/2006/wordprocessingDrawing" xmlns:w10="urn:schemas-microsoft-com:office:word" xmlns:w="http://schemas.openxmlformats.org/wordprocessingml/2006/main" xmlns:w14="http://schemas.microsoft.com/office/word/2010/wordml" xmlns:wpg="http://schemas.microsoft.com/office/word/2010/wordprocessingGroup" xmlns:wpi="http://schemas.microsoft.com/office/word/2010/wordprocessingInk" xmlns:wne="http://schemas.microsoft.com/office/word/2006/wordml" xmlns:wps="http://schemas.microsoft.com/office/word/2010/wordprocessingShape" mc:Ignorable="w14 wp14">
+<w:footnotes xmlns:ve="http://schemas.openxmlformats.org/markup-compatibility/2006" xmlns:o="urn:schemas-microsoft-com:office:office" xmlns:r="http://schemas.openxmlformats.org/officeDocument/2006/relationships" xmlns:m="http://schemas.openxmlformats.org/officeDocument/2006/math" xmlns:v="urn:schemas-microsoft-com:vml" xmlns:wp="http://schemas.openxmlformats.org/drawingml/2006/wordprocessingDrawing" xmlns:w10="urn:schemas-microsoft-com:office:word" xmlns:w="http://schemas.openxmlformats.org/wordprocessingml/2006/main" xmlns:wne="http://schemas.microsoft.com/office/word/2006/wordml">
   <w:footnote w:type="separator" w:id="-1">
     <w:p>
       <w:pPr>
@@ -980,7 +2186,7 @@
 </file>
 
 <file path=word/numbering.xml><?xml version="1.0" encoding="utf-8"?>
-<w:numbering xmlns:wpc="http://schemas.microsoft.com/office/word/2010/wordprocessingCanvas" xmlns:mo="http://schemas.microsoft.com/office/mac/office/2008/main" xmlns:mc="http://schemas.openxmlformats.org/markup-compatibility/2006" xmlns:mv="urn:schemas-microsoft-com:mac:vml" xmlns:o="urn:schemas-microsoft-com:office:office" xmlns:r="http://schemas.openxmlformats.org/officeDocument/2006/relationships" xmlns:m="http://schemas.openxmlformats.org/officeDocument/2006/math" xmlns:v="urn:schemas-microsoft-com:vml" xmlns:wp14="http://schemas.microsoft.com/office/word/2010/wordprocessingDrawing" xmlns:wp="http://schemas.openxmlformats.org/drawingml/2006/wordprocessingDrawing" xmlns:w10="urn:schemas-microsoft-com:office:word" xmlns:w="http://schemas.openxmlformats.org/wordprocessingml/2006/main" xmlns:w14="http://schemas.microsoft.com/office/word/2010/wordml" xmlns:wpg="http://schemas.microsoft.com/office/word/2010/wordprocessingGroup" xmlns:wpi="http://schemas.microsoft.com/office/word/2010/wordprocessingInk" xmlns:wne="http://schemas.microsoft.com/office/word/2006/wordml" xmlns:wps="http://schemas.microsoft.com/office/word/2010/wordprocessingShape" mc:Ignorable="w14 wp14">
+<w:numbering xmlns:ve="http://schemas.openxmlformats.org/markup-compatibility/2006" xmlns:o="urn:schemas-microsoft-com:office:office" xmlns:r="http://schemas.openxmlformats.org/officeDocument/2006/relationships" xmlns:m="http://schemas.openxmlformats.org/officeDocument/2006/math" xmlns:v="urn:schemas-microsoft-com:vml" xmlns:wp="http://schemas.openxmlformats.org/drawingml/2006/wordprocessingDrawing" xmlns:w10="urn:schemas-microsoft-com:office:word" xmlns:w="http://schemas.openxmlformats.org/wordprocessingml/2006/main" xmlns:wne="http://schemas.microsoft.com/office/word/2006/wordml">
   <w:abstractNum w:abstractNumId="0">
     <w:nsid w:val="606E1FFA"/>
     <w:multiLevelType w:val="hybridMultilevel"/>
@@ -1077,7 +2283,7 @@
 </file>
 
 <file path=word/styles.xml><?xml version="1.0" encoding="utf-8"?>
-<w:styles xmlns:mc="http://schemas.openxmlformats.org/markup-compatibility/2006" xmlns:r="http://schemas.openxmlformats.org/officeDocument/2006/relationships" xmlns:w="http://schemas.openxmlformats.org/wordprocessingml/2006/main" xmlns:w14="http://schemas.microsoft.com/office/word/2010/wordml" mc:Ignorable="w14">
+<w:styles xmlns:r="http://schemas.openxmlformats.org/officeDocument/2006/relationships" xmlns:w="http://schemas.openxmlformats.org/wordprocessingml/2006/main">
   <w:docDefaults>
     <w:rPrDefault>
       <w:rPr>
@@ -1091,7 +2297,7 @@
       </w:pPr>
     </w:pPrDefault>
   </w:docDefaults>
-  <w:latentStyles w:defLockedState="0" w:defUIPriority="99" w:defSemiHidden="1" w:defUnhideWhenUsed="1" w:defQFormat="0" w:count="276">
+  <w:latentStyles w:defLockedState="0" w:defUIPriority="99" w:defSemiHidden="1" w:defUnhideWhenUsed="1" w:defQFormat="0" w:count="267">
     <w:lsdException w:name="Normal" w:semiHidden="0" w:uiPriority="0" w:unhideWhenUsed="0" w:qFormat="1"/>
     <w:lsdException w:name="heading 1" w:semiHidden="0" w:uiPriority="9" w:unhideWhenUsed="0" w:qFormat="1"/>
     <w:lsdException w:name="heading 2" w:uiPriority="9" w:qFormat="1"/>
@@ -1255,6 +2461,7 @@
     <w:uiPriority w:val="99"/>
     <w:semiHidden/>
     <w:unhideWhenUsed/>
+    <w:qFormat/>
     <w:tblPr>
       <w:tblInd w:w="0" w:type="dxa"/>
       <w:tblCellMar>
@@ -1413,6 +2620,37 @@
     <w:rPr>
       <w:color w:val="800080" w:themeColor="followedHyperlink"/>
       <w:u w:val="single"/>
+    </w:rPr>
+  </w:style>
+  <w:style w:type="paragraph" w:styleId="BalloonText">
+    <w:name w:val="Balloon Text"/>
+    <w:basedOn w:val="Normal"/>
+    <w:link w:val="BalloonTextChar"/>
+    <w:uiPriority w:val="99"/>
+    <w:semiHidden/>
+    <w:unhideWhenUsed/>
+    <w:rsid w:val="006C53BB"/>
+    <w:pPr>
+      <w:spacing w:after="0" w:line="240" w:lineRule="auto"/>
+    </w:pPr>
+    <w:rPr>
+      <w:rFonts w:ascii="Tahoma" w:hAnsi="Tahoma" w:cs="Tahoma"/>
+      <w:sz w:val="16"/>
+      <w:szCs w:val="16"/>
+    </w:rPr>
+  </w:style>
+  <w:style w:type="character" w:customStyle="1" w:styleId="BalloonTextChar">
+    <w:name w:val="Balloon Text Char"/>
+    <w:basedOn w:val="DefaultParagraphFont"/>
+    <w:link w:val="BalloonText"/>
+    <w:uiPriority w:val="99"/>
+    <w:semiHidden/>
+    <w:rsid w:val="006C53BB"/>
+    <w:rPr>
+      <w:rFonts w:ascii="Tahoma" w:eastAsia="Calibri" w:hAnsi="Tahoma" w:cs="Tahoma"/>
+      <w:sz w:val="16"/>
+      <w:szCs w:val="16"/>
+      <w:lang w:val="en-US" w:eastAsia="en-US"/>
     </w:rPr>
   </w:style>
 </w:styles>

</xml_diff>